<commit_message>
updated the label length and final submission
</commit_message>
<xml_diff>
--- a/HW3/Points USC.docx
+++ b/HW3/Points USC.docx
@@ -9,10 +9,10 @@
         <w:tblLook w:val="04A0" w:firstRow="1" w:lastRow="0" w:firstColumn="1" w:lastColumn="0" w:noHBand="0" w:noVBand="1"/>
       </w:tblPr>
       <w:tblGrid>
-        <w:gridCol w:w="1741"/>
-        <w:gridCol w:w="2247"/>
-        <w:gridCol w:w="2514"/>
-        <w:gridCol w:w="2514"/>
+        <w:gridCol w:w="2057"/>
+        <w:gridCol w:w="1686"/>
+        <w:gridCol w:w="2636"/>
+        <w:gridCol w:w="2637"/>
       </w:tblGrid>
       <w:tr>
         <w:tc>
@@ -227,7 +227,7 @@
           <w:p>
             <w:proofErr w:type="spellStart"/>
             <w:r>
-              <w:t>USCDDDCLASciences</w:t>
+              <w:t>USCDDDCLASci</w:t>
             </w:r>
             <w:proofErr w:type="spellEnd"/>
           </w:p>

</xml_diff>